<commit_message>
update histogram + threshold
</commit_message>
<xml_diff>
--- a/final-thesis/Kết quả dự đoán với mô hình VAE.docx
+++ b/final-thesis/Kết quả dự đoán với mô hình VAE.docx
@@ -20,6 +20,26 @@
           <w:lang w:val="vi-VN"/>
         </w:rPr>
         <w:t>Kết quả dự đoán với mô hình VAE</w:t>
+      </w:r>
+    </w:p>
+    <w:p>
+      <w:pPr>
+        <w:jc w:val="center"/>
+        <w:rPr>
+          <w:rFonts w:hint="default" w:ascii="Times New Roman" w:hAnsi="Times New Roman" w:cs="Times New Roman"/>
+          <w:sz w:val="32"/>
+          <w:szCs w:val="32"/>
+          <w:lang w:val="vi-VN"/>
+        </w:rPr>
+      </w:pPr>
+      <w:r>
+        <w:rPr>
+          <w:rFonts w:hint="default" w:ascii="Times New Roman" w:hAnsi="Times New Roman" w:cs="Times New Roman"/>
+          <w:sz w:val="32"/>
+          <w:szCs w:val="32"/>
+          <w:lang w:val="vi-VN"/>
+        </w:rPr>
+        <w:t xml:space="preserve">biểu diễn đồ thị + ngưỡng </w:t>
       </w:r>
     </w:p>
     <w:p>
@@ -51,15 +71,17 @@
           <w:insideH w:val="single" w:color="auto" w:sz="4" w:space="0"/>
           <w:insideV w:val="single" w:color="auto" w:sz="4" w:space="0"/>
         </w:tblBorders>
-        <w:tblLayout w:type="autofit"/>
+        <w:tblLayout w:type="fixed"/>
         <w:tblCellMar>
+          <w:top w:w="0" w:type="dxa"/>
           <w:left w:w="108" w:type="dxa"/>
+          <w:bottom w:w="0" w:type="dxa"/>
           <w:right w:w="108" w:type="dxa"/>
         </w:tblCellMar>
       </w:tblPr>
       <w:tblGrid>
-        <w:gridCol w:w="2398"/>
-        <w:gridCol w:w="1604"/>
+        <w:gridCol w:w="2723"/>
+        <w:gridCol w:w="1279"/>
         <w:gridCol w:w="2489"/>
         <w:gridCol w:w="8527"/>
       </w:tblGrid>
@@ -73,20 +95,18 @@
             <w:insideH w:val="single" w:color="auto" w:sz="4" w:space="0"/>
             <w:insideV w:val="single" w:color="auto" w:sz="4" w:space="0"/>
           </w:tblBorders>
-          <w:tblCellMar>
-            <w:left w:w="108" w:type="dxa"/>
-            <w:right w:w="108" w:type="dxa"/>
-          </w:tblCellMar>
         </w:tblPrEx>
         <w:trPr>
           <w:trHeight w:val="478" w:hRule="atLeast"/>
         </w:trPr>
         <w:tc>
           <w:tcPr>
-            <w:tcW w:w="2552" w:type="dxa"/>
+            <w:tcW w:w="2723" w:type="dxa"/>
           </w:tcPr>
           <w:p>
             <w:pPr>
+              <w:widowControl w:val="0"/>
+              <w:jc w:val="both"/>
               <w:rPr>
                 <w:rFonts w:hint="default" w:ascii="Times New Roman" w:hAnsi="Times New Roman" w:cs="Times New Roman"/>
                 <w:vertAlign w:val="baseline"/>
@@ -113,10 +133,12 @@
         </w:tc>
         <w:tc>
           <w:tcPr>
-            <w:tcW w:w="1685" w:type="dxa"/>
+            <w:tcW w:w="1279" w:type="dxa"/>
           </w:tcPr>
           <w:p>
             <w:pPr>
+              <w:widowControl w:val="0"/>
+              <w:jc w:val="both"/>
               <w:rPr>
                 <w:rFonts w:hint="default" w:ascii="Times New Roman" w:hAnsi="Times New Roman" w:cs="Times New Roman"/>
                 <w:vertAlign w:val="baseline"/>
@@ -135,10 +157,12 @@
         </w:tc>
         <w:tc>
           <w:tcPr>
-            <w:tcW w:w="2657" w:type="dxa"/>
+            <w:tcW w:w="2489" w:type="dxa"/>
           </w:tcPr>
           <w:p>
             <w:pPr>
+              <w:widowControl w:val="0"/>
+              <w:jc w:val="both"/>
               <w:rPr>
                 <w:rFonts w:hint="default" w:ascii="Times New Roman" w:hAnsi="Times New Roman" w:cs="Times New Roman"/>
                 <w:vertAlign w:val="baseline"/>
@@ -157,10 +181,12 @@
         </w:tc>
         <w:tc>
           <w:tcPr>
-            <w:tcW w:w="8124" w:type="dxa"/>
+            <w:tcW w:w="8527" w:type="dxa"/>
           </w:tcPr>
           <w:p>
             <w:pPr>
+              <w:widowControl w:val="0"/>
+              <w:jc w:val="both"/>
               <w:rPr>
                 <w:rFonts w:hint="default" w:ascii="Times New Roman" w:hAnsi="Times New Roman" w:cs="Times New Roman"/>
                 <w:vertAlign w:val="baseline"/>
@@ -196,20 +222,18 @@
             <w:insideH w:val="single" w:color="auto" w:sz="4" w:space="0"/>
             <w:insideV w:val="single" w:color="auto" w:sz="4" w:space="0"/>
           </w:tblBorders>
-          <w:tblCellMar>
-            <w:left w:w="108" w:type="dxa"/>
-            <w:right w:w="108" w:type="dxa"/>
-          </w:tblCellMar>
         </w:tblPrEx>
         <w:trPr>
           <w:trHeight w:val="243" w:hRule="atLeast"/>
         </w:trPr>
         <w:tc>
           <w:tcPr>
-            <w:tcW w:w="2552" w:type="dxa"/>
+            <w:tcW w:w="2723" w:type="dxa"/>
           </w:tcPr>
           <w:p>
             <w:pPr>
+              <w:widowControl w:val="0"/>
+              <w:jc w:val="both"/>
               <w:rPr>
                 <w:rFonts w:hint="default" w:ascii="Times New Roman" w:hAnsi="Times New Roman" w:cs="Times New Roman"/>
                 <w:vertAlign w:val="baseline"/>
@@ -228,10 +252,12 @@
         </w:tc>
         <w:tc>
           <w:tcPr>
-            <w:tcW w:w="1685" w:type="dxa"/>
+            <w:tcW w:w="1279" w:type="dxa"/>
           </w:tcPr>
           <w:p>
             <w:pPr>
+              <w:widowControl w:val="0"/>
+              <w:jc w:val="both"/>
               <w:rPr>
                 <w:rFonts w:hint="default" w:ascii="Times New Roman" w:hAnsi="Times New Roman" w:cs="Times New Roman"/>
                 <w:color w:val="C00000"/>
@@ -252,10 +278,12 @@
         </w:tc>
         <w:tc>
           <w:tcPr>
-            <w:tcW w:w="2657" w:type="dxa"/>
+            <w:tcW w:w="2489" w:type="dxa"/>
           </w:tcPr>
           <w:p>
             <w:pPr>
+              <w:widowControl w:val="0"/>
+              <w:jc w:val="both"/>
               <w:rPr>
                 <w:rFonts w:hint="default" w:ascii="Times New Roman" w:hAnsi="Times New Roman" w:cs="Times New Roman"/>
                 <w:color w:val="auto"/>
@@ -276,10 +304,12 @@
         </w:tc>
         <w:tc>
           <w:tcPr>
-            <w:tcW w:w="8124" w:type="dxa"/>
+            <w:tcW w:w="8527" w:type="dxa"/>
           </w:tcPr>
           <w:p>
             <w:pPr>
+              <w:widowControl w:val="0"/>
+              <w:jc w:val="both"/>
               <w:rPr>
                 <w:rFonts w:hint="default" w:ascii="Times New Roman" w:hAnsi="Times New Roman" w:cs="Times New Roman"/>
                 <w:vertAlign w:val="baseline"/>
@@ -346,7 +376,9 @@
             <w:insideV w:val="single" w:color="auto" w:sz="4" w:space="0"/>
           </w:tblBorders>
           <w:tblCellMar>
+            <w:top w:w="0" w:type="dxa"/>
             <w:left w:w="108" w:type="dxa"/>
+            <w:bottom w:w="0" w:type="dxa"/>
             <w:right w:w="108" w:type="dxa"/>
           </w:tblCellMar>
         </w:tblPrEx>
@@ -355,10 +387,12 @@
         </w:trPr>
         <w:tc>
           <w:tcPr>
-            <w:tcW w:w="2552" w:type="dxa"/>
+            <w:tcW w:w="2723" w:type="dxa"/>
           </w:tcPr>
           <w:p>
             <w:pPr>
+              <w:widowControl w:val="0"/>
+              <w:jc w:val="both"/>
               <w:rPr>
                 <w:rFonts w:hint="default" w:ascii="Times New Roman" w:hAnsi="Times New Roman" w:cs="Times New Roman"/>
                 <w:vertAlign w:val="baseline"/>
@@ -377,10 +411,12 @@
         </w:tc>
         <w:tc>
           <w:tcPr>
-            <w:tcW w:w="1685" w:type="dxa"/>
+            <w:tcW w:w="1279" w:type="dxa"/>
           </w:tcPr>
           <w:p>
             <w:pPr>
+              <w:widowControl w:val="0"/>
+              <w:jc w:val="both"/>
               <w:rPr>
                 <w:rFonts w:hint="default" w:ascii="Times New Roman" w:hAnsi="Times New Roman" w:cs="Times New Roman"/>
                 <w:color w:val="C00000"/>
@@ -401,10 +437,12 @@
         </w:tc>
         <w:tc>
           <w:tcPr>
-            <w:tcW w:w="2657" w:type="dxa"/>
+            <w:tcW w:w="2489" w:type="dxa"/>
           </w:tcPr>
           <w:p>
             <w:pPr>
+              <w:widowControl w:val="0"/>
+              <w:jc w:val="both"/>
               <w:rPr>
                 <w:rFonts w:hint="default" w:ascii="Times New Roman" w:hAnsi="Times New Roman" w:cs="Times New Roman"/>
                 <w:color w:val="auto"/>
@@ -425,10 +463,12 @@
         </w:tc>
         <w:tc>
           <w:tcPr>
-            <w:tcW w:w="8124" w:type="dxa"/>
+            <w:tcW w:w="8527" w:type="dxa"/>
           </w:tcPr>
           <w:p>
             <w:pPr>
+              <w:widowControl w:val="0"/>
+              <w:jc w:val="both"/>
               <w:rPr>
                 <w:rFonts w:hint="default" w:ascii="Times New Roman" w:hAnsi="Times New Roman" w:cs="Times New Roman"/>
                 <w:vertAlign w:val="baseline"/>
@@ -438,6 +478,8 @@
           </w:p>
           <w:p>
             <w:pPr>
+              <w:widowControl w:val="0"/>
+              <w:jc w:val="both"/>
               <w:rPr>
                 <w:rFonts w:hint="default" w:ascii="Times New Roman" w:hAnsi="Times New Roman" w:cs="Times New Roman"/>
                 <w:vertAlign w:val="baseline"/>
@@ -504,7 +546,9 @@
             <w:insideV w:val="single" w:color="auto" w:sz="4" w:space="0"/>
           </w:tblBorders>
           <w:tblCellMar>
+            <w:top w:w="0" w:type="dxa"/>
             <w:left w:w="108" w:type="dxa"/>
+            <w:bottom w:w="0" w:type="dxa"/>
             <w:right w:w="108" w:type="dxa"/>
           </w:tblCellMar>
         </w:tblPrEx>
@@ -513,10 +557,12 @@
         </w:trPr>
         <w:tc>
           <w:tcPr>
-            <w:tcW w:w="2552" w:type="dxa"/>
+            <w:tcW w:w="2723" w:type="dxa"/>
           </w:tcPr>
           <w:p>
             <w:pPr>
+              <w:widowControl w:val="0"/>
+              <w:jc w:val="both"/>
               <w:rPr>
                 <w:rFonts w:hint="default" w:ascii="Times New Roman" w:hAnsi="Times New Roman" w:cs="Times New Roman"/>
                 <w:vertAlign w:val="baseline"/>
@@ -535,10 +581,12 @@
         </w:tc>
         <w:tc>
           <w:tcPr>
-            <w:tcW w:w="1685" w:type="dxa"/>
+            <w:tcW w:w="1279" w:type="dxa"/>
           </w:tcPr>
           <w:p>
             <w:pPr>
+              <w:widowControl w:val="0"/>
+              <w:jc w:val="both"/>
               <w:rPr>
                 <w:rFonts w:hint="default" w:ascii="Times New Roman" w:hAnsi="Times New Roman" w:cs="Times New Roman"/>
                 <w:color w:val="C00000"/>
@@ -559,10 +607,12 @@
         </w:tc>
         <w:tc>
           <w:tcPr>
-            <w:tcW w:w="2657" w:type="dxa"/>
+            <w:tcW w:w="2489" w:type="dxa"/>
           </w:tcPr>
           <w:p>
             <w:pPr>
+              <w:widowControl w:val="0"/>
+              <w:jc w:val="both"/>
               <w:rPr>
                 <w:rFonts w:hint="default" w:ascii="Times New Roman" w:hAnsi="Times New Roman" w:cs="Times New Roman"/>
                 <w:color w:val="auto"/>
@@ -583,10 +633,12 @@
         </w:tc>
         <w:tc>
           <w:tcPr>
-            <w:tcW w:w="8124" w:type="dxa"/>
+            <w:tcW w:w="8527" w:type="dxa"/>
           </w:tcPr>
           <w:p>
             <w:pPr>
+              <w:widowControl w:val="0"/>
+              <w:jc w:val="both"/>
               <w:rPr>
                 <w:rFonts w:hint="default" w:ascii="Times New Roman" w:hAnsi="Times New Roman" w:cs="Times New Roman"/>
                 <w:vertAlign w:val="baseline"/>
@@ -652,20 +704,18 @@
             <w:insideH w:val="single" w:color="auto" w:sz="4" w:space="0"/>
             <w:insideV w:val="single" w:color="auto" w:sz="4" w:space="0"/>
           </w:tblBorders>
-          <w:tblCellMar>
-            <w:left w:w="108" w:type="dxa"/>
-            <w:right w:w="108" w:type="dxa"/>
-          </w:tblCellMar>
         </w:tblPrEx>
         <w:trPr>
           <w:trHeight w:val="4596" w:hRule="atLeast"/>
         </w:trPr>
         <w:tc>
           <w:tcPr>
-            <w:tcW w:w="2552" w:type="dxa"/>
+            <w:tcW w:w="2723" w:type="dxa"/>
           </w:tcPr>
           <w:p>
             <w:pPr>
+              <w:widowControl w:val="0"/>
+              <w:jc w:val="both"/>
               <w:rPr>
                 <w:rFonts w:hint="default" w:ascii="Times New Roman" w:hAnsi="Times New Roman" w:cs="Times New Roman"/>
                 <w:vertAlign w:val="baseline"/>
@@ -684,10 +734,12 @@
         </w:tc>
         <w:tc>
           <w:tcPr>
-            <w:tcW w:w="1685" w:type="dxa"/>
+            <w:tcW w:w="1279" w:type="dxa"/>
           </w:tcPr>
           <w:p>
             <w:pPr>
+              <w:widowControl w:val="0"/>
+              <w:jc w:val="both"/>
               <w:rPr>
                 <w:rFonts w:hint="default" w:ascii="Times New Roman" w:hAnsi="Times New Roman" w:cs="Times New Roman"/>
                 <w:color w:val="C00000"/>
@@ -708,10 +760,12 @@
         </w:tc>
         <w:tc>
           <w:tcPr>
-            <w:tcW w:w="2657" w:type="dxa"/>
+            <w:tcW w:w="2489" w:type="dxa"/>
           </w:tcPr>
           <w:p>
             <w:pPr>
+              <w:widowControl w:val="0"/>
+              <w:jc w:val="both"/>
               <w:rPr>
                 <w:rFonts w:hint="default" w:ascii="Times New Roman" w:hAnsi="Times New Roman" w:cs="Times New Roman"/>
                 <w:color w:val="auto"/>
@@ -732,10 +786,12 @@
         </w:tc>
         <w:tc>
           <w:tcPr>
-            <w:tcW w:w="8124" w:type="dxa"/>
+            <w:tcW w:w="8527" w:type="dxa"/>
           </w:tcPr>
           <w:p>
             <w:pPr>
+              <w:widowControl w:val="0"/>
+              <w:jc w:val="both"/>
               <w:rPr>
                 <w:rFonts w:hint="default" w:ascii="Times New Roman" w:hAnsi="Times New Roman" w:cs="Times New Roman"/>
               </w:rPr>
@@ -787,6 +843,69 @@
               </w:drawing>
             </w:r>
           </w:p>
+          <w:p>
+            <w:pPr>
+              <w:widowControl w:val="0"/>
+              <w:jc w:val="both"/>
+              <w:rPr>
+                <w:rFonts w:hint="default" w:ascii="Times New Roman" w:hAnsi="Times New Roman" w:cs="Times New Roman"/>
+              </w:rPr>
+            </w:pPr>
+          </w:p>
+          <w:p>
+            <w:pPr>
+              <w:widowControl w:val="0"/>
+              <w:jc w:val="both"/>
+              <w:rPr>
+                <w:rFonts w:hint="default" w:ascii="Times New Roman" w:hAnsi="Times New Roman" w:cs="Times New Roman"/>
+              </w:rPr>
+            </w:pPr>
+            <w:bookmarkStart w:id="0" w:name="_GoBack"/>
+            <w:bookmarkEnd w:id="0"/>
+            <w:r>
+              <w:drawing>
+                <wp:inline distT="0" distB="0" distL="114300" distR="114300">
+                  <wp:extent cx="5274945" cy="2757805"/>
+                  <wp:effectExtent l="0" t="0" r="1905" b="4445"/>
+                  <wp:docPr id="1" name="Picture 1"/>
+                  <wp:cNvGraphicFramePr>
+                    <a:graphicFrameLocks xmlns:a="http://schemas.openxmlformats.org/drawingml/2006/main" noChangeAspect="1"/>
+                  </wp:cNvGraphicFramePr>
+                  <a:graphic xmlns:a="http://schemas.openxmlformats.org/drawingml/2006/main">
+                    <a:graphicData uri="http://schemas.openxmlformats.org/drawingml/2006/picture">
+                      <pic:pic xmlns:pic="http://schemas.openxmlformats.org/drawingml/2006/picture">
+                        <pic:nvPicPr>
+                          <pic:cNvPr id="1" name="Picture 1"/>
+                          <pic:cNvPicPr>
+                            <a:picLocks noChangeAspect="1"/>
+                          </pic:cNvPicPr>
+                        </pic:nvPicPr>
+                        <pic:blipFill>
+                          <a:blip r:embed="rId8"/>
+                          <a:stretch>
+                            <a:fillRect/>
+                          </a:stretch>
+                        </pic:blipFill>
+                        <pic:spPr>
+                          <a:xfrm>
+                            <a:off x="0" y="0"/>
+                            <a:ext cx="5274945" cy="2757805"/>
+                          </a:xfrm>
+                          <a:prstGeom prst="rect">
+                            <a:avLst/>
+                          </a:prstGeom>
+                          <a:noFill/>
+                          <a:ln>
+                            <a:noFill/>
+                          </a:ln>
+                        </pic:spPr>
+                      </pic:pic>
+                    </a:graphicData>
+                  </a:graphic>
+                </wp:inline>
+              </w:drawing>
+            </w:r>
+          </w:p>
         </w:tc>
       </w:tr>
     </w:tbl>
@@ -936,6 +1055,7 @@
     <w:p>
       <w:pPr>
         <w:numPr>
+          <w:ilvl w:val="0"/>
           <w:numId w:val="0"/>
         </w:numPr>
         <w:rPr>
@@ -943,8 +1063,6 @@
           <w:rFonts w:hint="default" w:ascii="Times New Roman" w:hAnsi="Times New Roman" w:cs="Times New Roman"/>
         </w:rPr>
       </w:pPr>
-      <w:bookmarkStart w:id="0" w:name="_GoBack"/>
-      <w:bookmarkEnd w:id="0"/>
       <w:r>
         <w:rPr>
           <w:rStyle w:val="8"/>
@@ -956,6 +1074,7 @@
     <w:p>
       <w:pPr>
         <w:numPr>
+          <w:ilvl w:val="0"/>
           <w:numId w:val="0"/>
         </w:numPr>
         <w:rPr>
@@ -967,6 +1086,7 @@
     <w:p>
       <w:pPr>
         <w:numPr>
+          <w:ilvl w:val="0"/>
           <w:numId w:val="0"/>
         </w:numPr>
         <w:ind w:firstLine="720" w:firstLineChars="0"/>
@@ -1081,6 +1201,7 @@
         <w:keepLines w:val="0"/>
         <w:widowControl/>
         <w:numPr>
+          <w:ilvl w:val="0"/>
           <w:numId w:val="0"/>
         </w:numPr>
         <w:suppressLineNumbers w:val="0"/>
@@ -1291,6 +1412,7 @@
     </w:p>
     <w:tbl>
       <w:tblPr>
+        <w:tblStyle w:val="5"/>
         <w:tblW w:w="0" w:type="auto"/>
         <w:tblCellSpacing w:w="15" w:type="dxa"/>
         <w:tblInd w:w="0" w:type="dxa"/>
@@ -1302,7 +1424,7 @@
           <w:insideH w:val="none" w:color="auto" w:sz="0" w:space="0"/>
           <w:insideV w:val="none" w:color="auto" w:sz="0" w:space="0"/>
         </w:tblBorders>
-        <w:shd w:val="clear"/>
+        <w:shd w:val="clear" w:color="auto" w:fill="auto"/>
         <w:tblLayout w:type="autofit"/>
         <w:tblCellMar>
           <w:top w:w="15" w:type="dxa"/>
@@ -1326,12 +1448,6 @@
             <w:insideH w:val="none" w:color="auto" w:sz="0" w:space="0"/>
             <w:insideV w:val="none" w:color="auto" w:sz="0" w:space="0"/>
           </w:tblBorders>
-          <w:tblCellMar>
-            <w:top w:w="15" w:type="dxa"/>
-            <w:left w:w="15" w:type="dxa"/>
-            <w:bottom w:w="15" w:type="dxa"/>
-            <w:right w:w="15" w:type="dxa"/>
-          </w:tblCellMar>
         </w:tblPrEx>
         <w:trPr>
           <w:tblHeader/>
@@ -1340,7 +1456,7 @@
         <w:tc>
           <w:tcPr>
             <w:tcW w:w="0" w:type="auto"/>
-            <w:shd w:val="clear"/>
+            <w:shd w:val="clear" w:color="auto" w:fill="auto"/>
             <w:vAlign w:val="center"/>
           </w:tcPr>
           <w:p>
@@ -1373,7 +1489,7 @@
         <w:tc>
           <w:tcPr>
             <w:tcW w:w="0" w:type="auto"/>
-            <w:shd w:val="clear"/>
+            <w:shd w:val="clear" w:color="auto" w:fill="auto"/>
             <w:vAlign w:val="center"/>
           </w:tcPr>
           <w:p>
@@ -1406,7 +1522,7 @@
         <w:tc>
           <w:tcPr>
             <w:tcW w:w="0" w:type="auto"/>
-            <w:shd w:val="clear"/>
+            <w:shd w:val="clear" w:color="auto" w:fill="auto"/>
             <w:vAlign w:val="center"/>
           </w:tcPr>
           <w:p>
@@ -1447,13 +1563,7 @@
             <w:insideH w:val="none" w:color="auto" w:sz="0" w:space="0"/>
             <w:insideV w:val="none" w:color="auto" w:sz="0" w:space="0"/>
           </w:tblBorders>
-          <w:shd w:val="clear"/>
-          <w:tblCellMar>
-            <w:top w:w="15" w:type="dxa"/>
-            <w:left w:w="15" w:type="dxa"/>
-            <w:bottom w:w="15" w:type="dxa"/>
-            <w:right w:w="15" w:type="dxa"/>
-          </w:tblCellMar>
+          <w:shd w:val="clear" w:color="auto" w:fill="auto"/>
         </w:tblPrEx>
         <w:trPr>
           <w:tblCellSpacing w:w="15" w:type="dxa"/>
@@ -1461,7 +1571,7 @@
         <w:tc>
           <w:tcPr>
             <w:tcW w:w="0" w:type="auto"/>
-            <w:shd w:val="clear"/>
+            <w:shd w:val="clear" w:color="auto" w:fill="auto"/>
             <w:vAlign w:val="center"/>
           </w:tcPr>
           <w:p>
@@ -1491,7 +1601,7 @@
         <w:tc>
           <w:tcPr>
             <w:tcW w:w="0" w:type="auto"/>
-            <w:shd w:val="clear"/>
+            <w:shd w:val="clear" w:color="auto" w:fill="auto"/>
             <w:vAlign w:val="center"/>
           </w:tcPr>
           <w:p>
@@ -1520,7 +1630,7 @@
         <w:tc>
           <w:tcPr>
             <w:tcW w:w="0" w:type="auto"/>
-            <w:shd w:val="clear"/>
+            <w:shd w:val="clear" w:color="auto" w:fill="auto"/>
             <w:vAlign w:val="center"/>
           </w:tcPr>
           <w:p>
@@ -1557,12 +1667,6 @@
             <w:insideH w:val="none" w:color="auto" w:sz="0" w:space="0"/>
             <w:insideV w:val="none" w:color="auto" w:sz="0" w:space="0"/>
           </w:tblBorders>
-          <w:tblCellMar>
-            <w:top w:w="15" w:type="dxa"/>
-            <w:left w:w="15" w:type="dxa"/>
-            <w:bottom w:w="15" w:type="dxa"/>
-            <w:right w:w="15" w:type="dxa"/>
-          </w:tblCellMar>
         </w:tblPrEx>
         <w:trPr>
           <w:tblCellSpacing w:w="15" w:type="dxa"/>
@@ -1570,7 +1674,7 @@
         <w:tc>
           <w:tcPr>
             <w:tcW w:w="0" w:type="auto"/>
-            <w:shd w:val="clear"/>
+            <w:shd w:val="clear" w:color="auto" w:fill="auto"/>
             <w:vAlign w:val="center"/>
           </w:tcPr>
           <w:p>
@@ -1600,7 +1704,7 @@
         <w:tc>
           <w:tcPr>
             <w:tcW w:w="0" w:type="auto"/>
-            <w:shd w:val="clear"/>
+            <w:shd w:val="clear" w:color="auto" w:fill="auto"/>
             <w:vAlign w:val="center"/>
           </w:tcPr>
           <w:p>
@@ -1629,7 +1733,7 @@
         <w:tc>
           <w:tcPr>
             <w:tcW w:w="0" w:type="auto"/>
-            <w:shd w:val="clear"/>
+            <w:shd w:val="clear" w:color="auto" w:fill="auto"/>
             <w:vAlign w:val="center"/>
           </w:tcPr>
           <w:p>
@@ -1666,12 +1770,6 @@
             <w:insideH w:val="none" w:color="auto" w:sz="0" w:space="0"/>
             <w:insideV w:val="none" w:color="auto" w:sz="0" w:space="0"/>
           </w:tblBorders>
-          <w:tblCellMar>
-            <w:top w:w="15" w:type="dxa"/>
-            <w:left w:w="15" w:type="dxa"/>
-            <w:bottom w:w="15" w:type="dxa"/>
-            <w:right w:w="15" w:type="dxa"/>
-          </w:tblCellMar>
         </w:tblPrEx>
         <w:trPr>
           <w:tblCellSpacing w:w="15" w:type="dxa"/>
@@ -1679,7 +1777,7 @@
         <w:tc>
           <w:tcPr>
             <w:tcW w:w="0" w:type="auto"/>
-            <w:shd w:val="clear"/>
+            <w:shd w:val="clear" w:color="auto" w:fill="auto"/>
             <w:vAlign w:val="center"/>
           </w:tcPr>
           <w:p>
@@ -1709,7 +1807,7 @@
         <w:tc>
           <w:tcPr>
             <w:tcW w:w="0" w:type="auto"/>
-            <w:shd w:val="clear"/>
+            <w:shd w:val="clear" w:color="auto" w:fill="auto"/>
             <w:vAlign w:val="center"/>
           </w:tcPr>
           <w:p>
@@ -1738,7 +1836,7 @@
         <w:tc>
           <w:tcPr>
             <w:tcW w:w="0" w:type="auto"/>
-            <w:shd w:val="clear"/>
+            <w:shd w:val="clear" w:color="auto" w:fill="auto"/>
             <w:vAlign w:val="center"/>
           </w:tcPr>
           <w:p>
@@ -1775,12 +1873,6 @@
             <w:insideH w:val="none" w:color="auto" w:sz="0" w:space="0"/>
             <w:insideV w:val="none" w:color="auto" w:sz="0" w:space="0"/>
           </w:tblBorders>
-          <w:tblCellMar>
-            <w:top w:w="15" w:type="dxa"/>
-            <w:left w:w="15" w:type="dxa"/>
-            <w:bottom w:w="15" w:type="dxa"/>
-            <w:right w:w="15" w:type="dxa"/>
-          </w:tblCellMar>
         </w:tblPrEx>
         <w:trPr>
           <w:tblCellSpacing w:w="15" w:type="dxa"/>
@@ -1788,7 +1880,7 @@
         <w:tc>
           <w:tcPr>
             <w:tcW w:w="0" w:type="auto"/>
-            <w:shd w:val="clear"/>
+            <w:shd w:val="clear" w:color="auto" w:fill="auto"/>
             <w:vAlign w:val="center"/>
           </w:tcPr>
           <w:p>
@@ -1818,7 +1910,7 @@
         <w:tc>
           <w:tcPr>
             <w:tcW w:w="0" w:type="auto"/>
-            <w:shd w:val="clear"/>
+            <w:shd w:val="clear" w:color="auto" w:fill="auto"/>
             <w:vAlign w:val="center"/>
           </w:tcPr>
           <w:p>
@@ -1847,7 +1939,7 @@
         <w:tc>
           <w:tcPr>
             <w:tcW w:w="0" w:type="auto"/>
-            <w:shd w:val="clear"/>
+            <w:shd w:val="clear" w:color="auto" w:fill="auto"/>
             <w:vAlign w:val="center"/>
           </w:tcPr>
           <w:p>
@@ -2129,6 +2221,7 @@
         <w:keepLines w:val="0"/>
         <w:widowControl/>
         <w:numPr>
+          <w:ilvl w:val="0"/>
           <w:numId w:val="0"/>
         </w:numPr>
         <w:suppressLineNumbers w:val="0"/>
@@ -2144,6 +2237,7 @@
         <w:keepLines w:val="0"/>
         <w:widowControl/>
         <w:numPr>
+          <w:ilvl w:val="0"/>
           <w:numId w:val="0"/>
         </w:numPr>
         <w:suppressLineNumbers w:val="0"/>
@@ -3610,11 +3704,11 @@
     <w:lsdException w:unhideWhenUsed="0" w:uiPriority="0" w:semiHidden="0" w:name="Document Map"/>
     <w:lsdException w:unhideWhenUsed="0" w:uiPriority="0" w:semiHidden="0" w:name="Plain Text"/>
     <w:lsdException w:unhideWhenUsed="0" w:uiPriority="0" w:semiHidden="0" w:name="E-mail Signature"/>
-    <w:lsdException w:unhideWhenUsed="0" w:uiPriority="0" w:semiHidden="0" w:name="Normal (Web)"/>
+    <w:lsdException w:qFormat="1" w:unhideWhenUsed="0" w:uiPriority="0" w:semiHidden="0" w:name="Normal (Web)"/>
     <w:lsdException w:unhideWhenUsed="0" w:uiPriority="0" w:semiHidden="0" w:name="HTML Acronym"/>
     <w:lsdException w:unhideWhenUsed="0" w:uiPriority="0" w:semiHidden="0" w:name="HTML Address"/>
     <w:lsdException w:unhideWhenUsed="0" w:uiPriority="0" w:semiHidden="0" w:name="HTML Cite"/>
-    <w:lsdException w:unhideWhenUsed="0" w:uiPriority="0" w:semiHidden="0" w:name="HTML Code"/>
+    <w:lsdException w:qFormat="1" w:unhideWhenUsed="0" w:uiPriority="0" w:semiHidden="0" w:name="HTML Code"/>
     <w:lsdException w:unhideWhenUsed="0" w:uiPriority="0" w:semiHidden="0" w:name="HTML Definition"/>
     <w:lsdException w:unhideWhenUsed="0" w:uiPriority="0" w:semiHidden="0" w:name="HTML Keyboard"/>
     <w:lsdException w:unhideWhenUsed="0" w:uiPriority="0" w:semiHidden="0" w:name="HTML Preformatted"/>
@@ -3666,7 +3760,7 @@
     <w:lsdException w:unhideWhenUsed="0" w:uiPriority="0" w:semiHidden="0" w:name="Table Web 2"/>
     <w:lsdException w:unhideWhenUsed="0" w:uiPriority="0" w:semiHidden="0" w:name="Table Web 3"/>
     <w:lsdException w:unhideWhenUsed="0" w:uiPriority="0" w:semiHidden="0" w:name="Balloon Text"/>
-    <w:lsdException w:unhideWhenUsed="0" w:uiPriority="0" w:semiHidden="0" w:name="Table Grid"/>
+    <w:lsdException w:qFormat="1" w:unhideWhenUsed="0" w:uiPriority="0" w:semiHidden="0" w:name="Table Grid"/>
     <w:lsdException w:unhideWhenUsed="0" w:uiPriority="0" w:semiHidden="0" w:name="Table Theme"/>
     <w:lsdException w:unhideWhenUsed="0" w:uiPriority="60" w:semiHidden="0" w:name="Light Shading"/>
     <w:lsdException w:unhideWhenUsed="0" w:uiPriority="61" w:semiHidden="0" w:name="Light List"/>
@@ -3841,6 +3935,7 @@
   <w:style w:type="character" w:styleId="6">
     <w:name w:val="HTML Code"/>
     <w:basedOn w:val="4"/>
+    <w:qFormat/>
     <w:uiPriority w:val="0"/>
     <w:rPr>
       <w:rFonts w:ascii="Courier New" w:hAnsi="Courier New" w:cs="Courier New"/>
@@ -3850,6 +3945,7 @@
   </w:style>
   <w:style w:type="paragraph" w:styleId="7">
     <w:name w:val="Normal (Web)"/>
+    <w:qFormat/>
     <w:uiPriority w:val="0"/>
     <w:pPr>
       <w:spacing w:before="0" w:beforeAutospacing="1" w:after="0" w:afterAutospacing="1"/>
@@ -3857,6 +3953,7 @@
       <w:jc w:val="left"/>
     </w:pPr>
     <w:rPr>
+      <w:rFonts w:ascii="Times New Roman" w:hAnsi="Times New Roman" w:eastAsia="SimSun" w:cs="Times New Roman"/>
       <w:kern w:val="0"/>
       <w:sz w:val="24"/>
       <w:szCs w:val="24"/>
@@ -3876,6 +3973,7 @@
   <w:style w:type="table" w:styleId="9">
     <w:name w:val="Table Grid"/>
     <w:basedOn w:val="5"/>
+    <w:qFormat/>
     <w:uiPriority w:val="0"/>
     <w:pPr>
       <w:widowControl w:val="0"/>

</xml_diff>